<commit_message>
updated email on resume and website
</commit_message>
<xml_diff>
--- a/JgarciaResumeUpdated.docx
+++ b/JgarciaResumeUpdated.docx
@@ -18,18 +18,18 @@
       <w:r>
         <w:t xml:space="preserve">8841 Willow Rd. Hickory Hills, IL | 773-732-9251 | </w:t>
       </w:r>
+      <w:r>
+        <w:rPr>
+          <w:rStyle w:val="Hyperlink"/>
+        </w:rPr>
+        <w:t>julian32garcia@gmail.com</w:t>
+      </w:r>
+      <w:bookmarkStart w:id="0" w:name="_GoBack"/>
+      <w:bookmarkEnd w:id="0"/>
+      <w:r>
+        <w:t xml:space="preserve">| </w:t>
+      </w:r>
       <w:hyperlink r:id="rId7" w:history="1">
-        <w:r>
-          <w:rPr>
-            <w:rStyle w:val="Hyperlink"/>
-          </w:rPr>
-          <w:t>jgarcia@ilstu.edu</w:t>
-        </w:r>
-      </w:hyperlink>
-      <w:r>
-        <w:t xml:space="preserve"> | </w:t>
-      </w:r>
-      <w:hyperlink r:id="rId8" w:history="1">
         <w:r>
           <w:rPr>
             <w:rStyle w:val="Hyperlink"/>
@@ -853,8 +853,6 @@
         </w:rPr>
         <w:t>:</w:t>
       </w:r>
-      <w:bookmarkStart w:id="0" w:name="_GoBack"/>
-      <w:bookmarkEnd w:id="0"/>
       <w:r>
         <w:rPr>
           <w:sz w:val="20"/>
@@ -862,7 +860,7 @@
         </w:rPr>
         <w:t xml:space="preserve"> </w:t>
       </w:r>
-      <w:hyperlink r:id="rId9" w:history="1">
+      <w:hyperlink r:id="rId8" w:history="1">
         <w:r>
           <w:rPr>
             <w:rStyle w:val="Hyperlink"/>
@@ -947,9 +945,9 @@
       </w:r>
     </w:p>
     <w:sectPr>
-      <w:headerReference w:type="default" r:id="rId10"/>
-      <w:footerReference w:type="default" r:id="rId11"/>
-      <w:headerReference w:type="first" r:id="rId12"/>
+      <w:headerReference w:type="default" r:id="rId9"/>
+      <w:footerReference w:type="default" r:id="rId10"/>
+      <w:headerReference w:type="first" r:id="rId11"/>
       <w:pgSz w:w="12240" w:h="15840"/>
       <w:pgMar w:top="1152" w:right="1123" w:bottom="1195" w:left="1123" w:header="432" w:footer="720" w:gutter="0"/>
       <w:cols w:space="720"/>
@@ -3796,6 +3794,7 @@
     <w:rsid w:val="004277DB"/>
     <w:rsid w:val="004776D0"/>
     <w:rsid w:val="004C17CF"/>
+    <w:rsid w:val="00524AA8"/>
     <w:rsid w:val="00753DA4"/>
     <w:rsid w:val="00986795"/>
     <w:rsid w:val="009D4CD7"/>

</xml_diff>

<commit_message>
updated resume and website
</commit_message>
<xml_diff>
--- a/JgarciaResumeUpdated.docx
+++ b/JgarciaResumeUpdated.docx
@@ -22,12 +22,16 @@
         <w:rPr>
           <w:rStyle w:val="Hyperlink"/>
         </w:rPr>
-        <w:t>julian32garcia@gmail.com</w:t>
-      </w:r>
-      <w:bookmarkStart w:id="0" w:name="_GoBack"/>
-      <w:bookmarkEnd w:id="0"/>
-      <w:r>
-        <w:t xml:space="preserve">| </w:t>
+        <w:t>j</w:t>
+      </w:r>
+      <w:r>
+        <w:rPr>
+          <w:rStyle w:val="Hyperlink"/>
+        </w:rPr>
+        <w:t>ulian32garcia@gmail.com</w:t>
+      </w:r>
+      <w:r>
+        <w:t xml:space="preserve"> | </w:t>
       </w:r>
       <w:hyperlink r:id="rId7" w:history="1">
         <w:r>
@@ -43,8 +47,16 @@
       <w:r>
         <w:t xml:space="preserve">| </w:t>
       </w:r>
-      <w:r>
-        <w:t>https://jgarcia32.github.io/</w:t>
+      <w:hyperlink r:id="rId8" w:history="1">
+        <w:r>
+          <w:rPr>
+            <w:rStyle w:val="Hyperlink"/>
+          </w:rPr>
+          <w:t>https://jgarcia32.github.io</w:t>
+        </w:r>
+      </w:hyperlink>
+      <w:r>
+        <w:t xml:space="preserve"> </w:t>
       </w:r>
       <w:r>
         <w:t xml:space="preserve"> </w:t>
@@ -85,543 +97,73 @@
     </w:p>
     <w:p>
       <w:r>
-        <w:t>Graduating Dec 2018</w:t>
+        <w:t>Graduat</w:t>
+      </w:r>
+      <w:r>
+        <w:t>ed</w:t>
+      </w:r>
+      <w:r>
+        <w:t xml:space="preserve"> Dec 2018</w:t>
       </w:r>
     </w:p>
     <w:p>
       <w:pPr>
-        <w:rPr>
-          <w:sz w:val="18"/>
-          <w:szCs w:val="18"/>
-        </w:rPr>
-      </w:pPr>
-      <w:r>
-        <w:rPr>
-          <w:sz w:val="18"/>
-          <w:szCs w:val="18"/>
-        </w:rPr>
-        <w:t>Relevant Courses:</w:t>
+        <w:pStyle w:val="Heading1"/>
+      </w:pPr>
+      <w:r>
+        <w:t>Programming</w:t>
       </w:r>
     </w:p>
     <w:p>
       <w:pPr>
+        <w:pStyle w:val="ListParagraph"/>
         <w:numPr>
           <w:ilvl w:val="0"/>
-          <w:numId w:val="11"/>
+          <w:numId w:val="17"/>
         </w:numPr>
-        <w:pBdr>
-          <w:top w:val="nil"/>
-          <w:left w:val="nil"/>
-          <w:bottom w:val="nil"/>
-          <w:right w:val="nil"/>
-          <w:between w:val="nil"/>
-        </w:pBdr>
-        <w:spacing w:after="0" w:line="240" w:lineRule="auto"/>
-        <w:contextualSpacing/>
+      </w:pPr>
+      <w:r>
         <w:rPr>
-          <w:color w:val="000000"/>
-          <w:sz w:val="18"/>
-          <w:szCs w:val="18"/>
+          <w:b/>
         </w:rPr>
-      </w:pPr>
-      <w:r>
-        <w:rPr>
-          <w:color w:val="000000"/>
-          <w:sz w:val="18"/>
-          <w:szCs w:val="18"/>
-        </w:rPr>
-        <w:t>IT 168 Structured Problem Solving Using the Computer - Java</w:t>
+        <w:t>Portfolio Site –</w:t>
+      </w:r>
+      <w:r>
+        <w:t xml:space="preserve"> A personal </w:t>
+      </w:r>
+      <w:proofErr w:type="gramStart"/>
+      <w:r>
+        <w:t>one page</w:t>
+      </w:r>
+      <w:proofErr w:type="gramEnd"/>
+      <w:r>
+        <w:t xml:space="preserve"> website that I created from scratch using HTML, CSS, Bootstrap, ScrollMagic.io, </w:t>
+      </w:r>
+      <w:proofErr w:type="spellStart"/>
+      <w:r>
+        <w:t>JQuery</w:t>
+      </w:r>
+      <w:proofErr w:type="spellEnd"/>
+      <w:r>
+        <w:t xml:space="preserve">, and JavaScript: </w:t>
+      </w:r>
+      <w:hyperlink r:id="rId9" w:history="1">
+        <w:r>
+          <w:rPr>
+            <w:rStyle w:val="Hyperlink"/>
+          </w:rPr>
+          <w:t>https://jgarcia32.github.io/</w:t>
+        </w:r>
+      </w:hyperlink>
+      <w:r>
+        <w:t xml:space="preserve"> </w:t>
       </w:r>
     </w:p>
     <w:p>
       <w:pPr>
-        <w:numPr>
-          <w:ilvl w:val="0"/>
-          <w:numId w:val="11"/>
-        </w:numPr>
-        <w:pBdr>
-          <w:top w:val="nil"/>
-          <w:left w:val="nil"/>
-          <w:bottom w:val="nil"/>
-          <w:right w:val="nil"/>
-          <w:between w:val="nil"/>
-        </w:pBdr>
-        <w:spacing w:after="0" w:line="240" w:lineRule="auto"/>
-        <w:contextualSpacing/>
-        <w:rPr>
-          <w:color w:val="000000"/>
-          <w:sz w:val="18"/>
-          <w:szCs w:val="18"/>
-        </w:rPr>
-      </w:pPr>
-      <w:r>
-        <w:rPr>
-          <w:color w:val="000000"/>
-          <w:sz w:val="18"/>
-          <w:szCs w:val="18"/>
-        </w:rPr>
-        <w:t>IT 179 Introduction to Data Structures – Java</w:t>
-      </w:r>
-    </w:p>
-    <w:p>
-      <w:pPr>
-        <w:numPr>
-          <w:ilvl w:val="0"/>
-          <w:numId w:val="11"/>
-        </w:numPr>
-        <w:pBdr>
-          <w:top w:val="nil"/>
-          <w:left w:val="nil"/>
-          <w:bottom w:val="nil"/>
-          <w:right w:val="nil"/>
-          <w:between w:val="nil"/>
-        </w:pBdr>
-        <w:spacing w:after="0" w:line="240" w:lineRule="auto"/>
-        <w:contextualSpacing/>
-        <w:rPr>
-          <w:color w:val="000000"/>
-          <w:sz w:val="18"/>
-          <w:szCs w:val="18"/>
-        </w:rPr>
-      </w:pPr>
-      <w:r>
-        <w:rPr>
-          <w:color w:val="000000"/>
-          <w:sz w:val="18"/>
-          <w:szCs w:val="18"/>
-        </w:rPr>
-        <w:t xml:space="preserve">IT 262 Information Tech. Project Management </w:t>
-      </w:r>
-    </w:p>
-    <w:p>
-      <w:pPr>
-        <w:numPr>
-          <w:ilvl w:val="0"/>
-          <w:numId w:val="11"/>
-        </w:numPr>
-        <w:pBdr>
-          <w:top w:val="nil"/>
-          <w:left w:val="nil"/>
-          <w:bottom w:val="nil"/>
-          <w:right w:val="nil"/>
-          <w:between w:val="nil"/>
-        </w:pBdr>
-        <w:spacing w:after="0" w:line="240" w:lineRule="auto"/>
-        <w:contextualSpacing/>
-        <w:rPr>
-          <w:color w:val="000000"/>
-          <w:sz w:val="18"/>
-          <w:szCs w:val="18"/>
-        </w:rPr>
-      </w:pPr>
-      <w:r>
-        <w:rPr>
-          <w:color w:val="000000"/>
-          <w:sz w:val="18"/>
-          <w:szCs w:val="18"/>
-        </w:rPr>
-        <w:t xml:space="preserve">IT 353 Web Development Technologies – HTML, </w:t>
-      </w:r>
-      <w:proofErr w:type="spellStart"/>
-      <w:r>
-        <w:rPr>
-          <w:color w:val="000000"/>
-          <w:sz w:val="18"/>
-          <w:szCs w:val="18"/>
-        </w:rPr>
-        <w:t>JQuery</w:t>
-      </w:r>
-      <w:proofErr w:type="spellEnd"/>
-      <w:r>
-        <w:rPr>
-          <w:color w:val="000000"/>
-          <w:sz w:val="18"/>
-          <w:szCs w:val="18"/>
-        </w:rPr>
-        <w:t xml:space="preserve">, CSS, AJAX, JSF, </w:t>
-      </w:r>
-      <w:r>
-        <w:rPr>
-          <w:color w:val="000000"/>
-          <w:sz w:val="18"/>
-          <w:szCs w:val="18"/>
-        </w:rPr>
-        <w:t xml:space="preserve">JSON, XML, </w:t>
-      </w:r>
-      <w:r>
-        <w:rPr>
-          <w:color w:val="000000"/>
-          <w:sz w:val="18"/>
-          <w:szCs w:val="18"/>
-        </w:rPr>
-        <w:t>Java</w:t>
-      </w:r>
-      <w:r>
-        <w:rPr>
-          <w:color w:val="000000"/>
-          <w:sz w:val="18"/>
-          <w:szCs w:val="18"/>
-        </w:rPr>
-        <w:t>,</w:t>
-      </w:r>
-      <w:r>
-        <w:rPr>
-          <w:color w:val="000000"/>
-          <w:sz w:val="18"/>
-          <w:szCs w:val="18"/>
-        </w:rPr>
-        <w:t xml:space="preserve"> </w:t>
-      </w:r>
-      <w:r>
-        <w:rPr>
-          <w:color w:val="000000"/>
-          <w:sz w:val="18"/>
-          <w:szCs w:val="18"/>
-        </w:rPr>
-        <w:t>JavaScript</w:t>
-      </w:r>
-      <w:r>
-        <w:rPr>
-          <w:color w:val="000000"/>
-          <w:sz w:val="18"/>
-          <w:szCs w:val="18"/>
-        </w:rPr>
-        <w:t>, SQL</w:t>
-      </w:r>
-    </w:p>
-    <w:p>
-      <w:pPr>
-        <w:numPr>
-          <w:ilvl w:val="0"/>
-          <w:numId w:val="11"/>
-        </w:numPr>
-        <w:pBdr>
-          <w:top w:val="nil"/>
-          <w:left w:val="nil"/>
-          <w:bottom w:val="nil"/>
-          <w:right w:val="nil"/>
-          <w:between w:val="nil"/>
-        </w:pBdr>
-        <w:spacing w:after="0" w:line="240" w:lineRule="auto"/>
-        <w:contextualSpacing/>
-        <w:rPr>
-          <w:color w:val="000000"/>
-          <w:sz w:val="18"/>
-          <w:szCs w:val="18"/>
-        </w:rPr>
-      </w:pPr>
-      <w:r>
-        <w:rPr>
-          <w:color w:val="000000"/>
-          <w:sz w:val="18"/>
-          <w:szCs w:val="18"/>
-        </w:rPr>
-        <w:t xml:space="preserve">IT 378 Database Processing – SQL </w:t>
-      </w:r>
-    </w:p>
-    <w:p>
-      <w:pPr>
-        <w:numPr>
-          <w:ilvl w:val="0"/>
-          <w:numId w:val="11"/>
-        </w:numPr>
-        <w:pBdr>
-          <w:top w:val="nil"/>
-          <w:left w:val="nil"/>
-          <w:bottom w:val="nil"/>
-          <w:right w:val="nil"/>
-          <w:between w:val="nil"/>
-        </w:pBdr>
-        <w:spacing w:after="0" w:line="240" w:lineRule="auto"/>
-        <w:contextualSpacing/>
-        <w:rPr>
-          <w:color w:val="000000"/>
-          <w:sz w:val="18"/>
-          <w:szCs w:val="18"/>
-        </w:rPr>
-      </w:pPr>
-      <w:r>
-        <w:rPr>
-          <w:color w:val="000000"/>
-          <w:sz w:val="18"/>
-          <w:szCs w:val="18"/>
-        </w:rPr>
-        <w:t xml:space="preserve">IT 354 Advanced Web Dev. – HTML, </w:t>
-      </w:r>
-      <w:proofErr w:type="spellStart"/>
-      <w:r>
-        <w:rPr>
-          <w:color w:val="000000"/>
-          <w:sz w:val="18"/>
-          <w:szCs w:val="18"/>
-        </w:rPr>
-        <w:t>JQuery</w:t>
-      </w:r>
-      <w:proofErr w:type="spellEnd"/>
-      <w:r>
-        <w:rPr>
-          <w:color w:val="000000"/>
-          <w:sz w:val="18"/>
-          <w:szCs w:val="18"/>
-        </w:rPr>
-        <w:t xml:space="preserve">, </w:t>
-      </w:r>
-      <w:r>
-        <w:rPr>
-          <w:color w:val="000000"/>
-          <w:sz w:val="18"/>
-          <w:szCs w:val="18"/>
-        </w:rPr>
-        <w:t xml:space="preserve">JavaScript, </w:t>
-      </w:r>
-      <w:r>
-        <w:rPr>
-          <w:color w:val="000000"/>
-          <w:sz w:val="18"/>
-          <w:szCs w:val="18"/>
-        </w:rPr>
-        <w:t>CSS, PHP, SQL, PhoneGap</w:t>
-      </w:r>
-      <w:r>
-        <w:rPr>
-          <w:color w:val="000000"/>
-          <w:sz w:val="18"/>
-          <w:szCs w:val="18"/>
-        </w:rPr>
-        <w:t>/Cordova</w:t>
-      </w:r>
-      <w:r>
-        <w:rPr>
-          <w:color w:val="000000"/>
-          <w:sz w:val="18"/>
-          <w:szCs w:val="18"/>
-        </w:rPr>
-        <w:t xml:space="preserve">, </w:t>
-      </w:r>
-      <w:r>
-        <w:rPr>
-          <w:color w:val="000000"/>
-          <w:sz w:val="18"/>
-          <w:szCs w:val="18"/>
-        </w:rPr>
-        <w:t>API’s, Restful Serv</w:t>
-      </w:r>
-      <w:r>
-        <w:rPr>
-          <w:color w:val="000000"/>
-          <w:sz w:val="18"/>
-          <w:szCs w:val="18"/>
-        </w:rPr>
-        <w:t>ices, GitHub</w:t>
-      </w:r>
-    </w:p>
-    <w:p>
-      <w:pPr>
-        <w:numPr>
-          <w:ilvl w:val="0"/>
-          <w:numId w:val="11"/>
-        </w:numPr>
-        <w:pBdr>
-          <w:top w:val="nil"/>
-          <w:left w:val="nil"/>
-          <w:bottom w:val="nil"/>
-          <w:right w:val="nil"/>
-          <w:between w:val="nil"/>
-        </w:pBdr>
-        <w:spacing w:after="0" w:line="240" w:lineRule="auto"/>
-        <w:contextualSpacing/>
-        <w:rPr>
-          <w:color w:val="000000"/>
-          <w:sz w:val="18"/>
-          <w:szCs w:val="18"/>
-        </w:rPr>
-      </w:pPr>
-      <w:r>
-        <w:rPr>
-          <w:color w:val="000000"/>
-          <w:sz w:val="18"/>
-          <w:szCs w:val="18"/>
-        </w:rPr>
-        <w:t>IT 276 Networking</w:t>
-      </w:r>
-    </w:p>
-    <w:p>
-      <w:pPr>
-        <w:numPr>
-          <w:ilvl w:val="0"/>
-          <w:numId w:val="11"/>
-        </w:numPr>
-        <w:pBdr>
-          <w:top w:val="nil"/>
-          <w:left w:val="nil"/>
-          <w:bottom w:val="nil"/>
-          <w:right w:val="nil"/>
-          <w:between w:val="nil"/>
-        </w:pBdr>
-        <w:spacing w:after="0" w:line="240" w:lineRule="auto"/>
-        <w:contextualSpacing/>
-        <w:rPr>
-          <w:color w:val="000000"/>
-          <w:sz w:val="18"/>
-          <w:szCs w:val="18"/>
-        </w:rPr>
-      </w:pPr>
-      <w:r>
-        <w:rPr>
-          <w:color w:val="000000"/>
-          <w:sz w:val="18"/>
-          <w:szCs w:val="18"/>
-        </w:rPr>
-        <w:t xml:space="preserve">IT 330 Intro </w:t>
-      </w:r>
-      <w:proofErr w:type="gramStart"/>
-      <w:r>
-        <w:rPr>
-          <w:color w:val="000000"/>
-          <w:sz w:val="18"/>
-          <w:szCs w:val="18"/>
-        </w:rPr>
-        <w:t>To</w:t>
-      </w:r>
-      <w:proofErr w:type="gramEnd"/>
-      <w:r>
-        <w:rPr>
-          <w:color w:val="000000"/>
-          <w:sz w:val="18"/>
-          <w:szCs w:val="18"/>
-        </w:rPr>
-        <w:t xml:space="preserve"> Enterprise Computer Systems – IBM mainframe</w:t>
-      </w:r>
-    </w:p>
-    <w:p>
-      <w:pPr>
-        <w:numPr>
-          <w:ilvl w:val="0"/>
-          <w:numId w:val="11"/>
-        </w:numPr>
-        <w:pBdr>
-          <w:top w:val="nil"/>
-          <w:left w:val="nil"/>
-          <w:bottom w:val="nil"/>
-          <w:right w:val="nil"/>
-          <w:between w:val="nil"/>
-        </w:pBdr>
-        <w:spacing w:after="0" w:line="240" w:lineRule="auto"/>
-        <w:contextualSpacing/>
-        <w:rPr>
-          <w:sz w:val="18"/>
-          <w:szCs w:val="18"/>
-        </w:rPr>
-      </w:pPr>
-      <w:r>
-        <w:rPr>
-          <w:color w:val="000000"/>
-          <w:sz w:val="18"/>
-          <w:szCs w:val="18"/>
-        </w:rPr>
-        <w:t>IT 377 Practical Telecommunication Networking</w:t>
-      </w:r>
-    </w:p>
-    <w:p>
-      <w:pPr>
-        <w:numPr>
-          <w:ilvl w:val="0"/>
-          <w:numId w:val="11"/>
-        </w:numPr>
-        <w:pBdr>
-          <w:top w:val="nil"/>
-          <w:left w:val="nil"/>
-          <w:bottom w:val="nil"/>
-          <w:right w:val="nil"/>
-          <w:between w:val="nil"/>
-        </w:pBdr>
-        <w:spacing w:after="0" w:line="240" w:lineRule="auto"/>
-        <w:contextualSpacing/>
-        <w:rPr>
-          <w:sz w:val="18"/>
-          <w:szCs w:val="18"/>
-        </w:rPr>
-      </w:pPr>
-      <w:r>
-        <w:rPr>
-          <w:color w:val="000000"/>
-          <w:sz w:val="18"/>
-          <w:szCs w:val="18"/>
-        </w:rPr>
-        <w:t>IT 358 iOS/Cloud Computing – Swift/iOS</w:t>
-      </w:r>
-      <w:r>
-        <w:rPr>
-          <w:sz w:val="18"/>
-          <w:szCs w:val="18"/>
-        </w:rPr>
-        <w:t>, Amazon Web Services/Cloud, API’s</w:t>
-      </w:r>
-      <w:r>
-        <w:rPr>
-          <w:sz w:val="18"/>
-          <w:szCs w:val="18"/>
-        </w:rPr>
-        <w:t>, Lambda Functions, API Gateway</w:t>
-      </w:r>
-      <w:r>
-        <w:rPr>
-          <w:sz w:val="18"/>
-          <w:szCs w:val="18"/>
-        </w:rPr>
-        <w:t xml:space="preserve">, </w:t>
-      </w:r>
-      <w:r>
-        <w:rPr>
-          <w:sz w:val="18"/>
-          <w:szCs w:val="18"/>
-        </w:rPr>
-        <w:t>DynamoDB</w:t>
-      </w:r>
-      <w:r>
-        <w:rPr>
-          <w:sz w:val="18"/>
-          <w:szCs w:val="18"/>
-        </w:rPr>
-        <w:t>, AWS Mobile Hub</w:t>
-      </w:r>
-    </w:p>
-    <w:p>
-      <w:pPr>
-        <w:numPr>
-          <w:ilvl w:val="0"/>
-          <w:numId w:val="11"/>
-        </w:numPr>
-        <w:pBdr>
-          <w:top w:val="nil"/>
-          <w:left w:val="nil"/>
-          <w:bottom w:val="nil"/>
-          <w:right w:val="nil"/>
-          <w:between w:val="nil"/>
-        </w:pBdr>
-        <w:spacing w:after="0" w:line="240" w:lineRule="auto"/>
-        <w:contextualSpacing/>
-        <w:rPr>
-          <w:sz w:val="18"/>
-          <w:szCs w:val="18"/>
-        </w:rPr>
-      </w:pPr>
-      <w:r>
-        <w:rPr>
-          <w:color w:val="000000"/>
-          <w:sz w:val="18"/>
-          <w:szCs w:val="18"/>
-        </w:rPr>
-        <w:t>IT 391 Directed Research – Semester long project (tutor application)</w:t>
-      </w:r>
-    </w:p>
-    <w:p>
-      <w:pPr>
-        <w:pStyle w:val="Heading1"/>
-      </w:pPr>
-      <w:r>
-        <w:t>Programming</w:t>
-      </w:r>
+        <w:pStyle w:val="ListParagraph"/>
+        <w:ind w:left="720" w:firstLine="0"/>
+      </w:pPr>
     </w:p>
     <w:p>
       <w:pPr>
@@ -638,41 +180,51 @@
         </w:pBdr>
         <w:spacing w:line="240" w:lineRule="auto"/>
         <w:contextualSpacing/>
+      </w:pPr>
+      <w:r>
         <w:rPr>
-          <w:sz w:val="20"/>
-          <w:szCs w:val="20"/>
+          <w:b/>
         </w:rPr>
-      </w:pPr>
+        <w:t>iOS</w:t>
+      </w:r>
+      <w:r>
+        <w:t xml:space="preserve"> </w:t>
+      </w:r>
       <w:r>
         <w:rPr>
-          <w:sz w:val="20"/>
-          <w:szCs w:val="20"/>
+          <w:b/>
         </w:rPr>
-        <w:t xml:space="preserve">I have created an iOS game along with a partner. The game is an augmented reality game using Apple’s </w:t>
+        <w:t>Game -</w:t>
+      </w:r>
+      <w:r>
+        <w:t xml:space="preserve"> </w:t>
+      </w:r>
+      <w:r>
+        <w:t>I</w:t>
+      </w:r>
+      <w:r>
+        <w:t xml:space="preserve"> along with a partner,</w:t>
+      </w:r>
+      <w:r>
+        <w:t xml:space="preserve"> created an iOS game</w:t>
+      </w:r>
+      <w:r>
+        <w:t xml:space="preserve">. </w:t>
+      </w:r>
+      <w:r>
+        <w:t xml:space="preserve">The game is an augmented reality game using Apple’s </w:t>
       </w:r>
       <w:proofErr w:type="spellStart"/>
       <w:r>
-        <w:rPr>
-          <w:sz w:val="20"/>
-          <w:szCs w:val="20"/>
-        </w:rPr>
         <w:t>ARKit</w:t>
       </w:r>
       <w:proofErr w:type="spellEnd"/>
       <w:r>
-        <w:rPr>
-          <w:sz w:val="20"/>
-          <w:szCs w:val="20"/>
-        </w:rPr>
         <w:t xml:space="preserve"> and Swift. The objective is to stack blocks as high as you can as the speed increases with each placement of the blocks. </w:t>
       </w:r>
     </w:p>
     <w:p>
       <w:pPr>
-        <w:numPr>
-          <w:ilvl w:val="0"/>
-          <w:numId w:val="17"/>
-        </w:numPr>
         <w:pBdr>
           <w:top w:val="nil"/>
           <w:left w:val="nil"/>
@@ -681,63 +233,9 @@
           <w:between w:val="nil"/>
         </w:pBdr>
         <w:spacing w:line="240" w:lineRule="auto"/>
+        <w:ind w:left="720"/>
         <w:contextualSpacing/>
-        <w:rPr>
-          <w:sz w:val="20"/>
-          <w:szCs w:val="20"/>
-        </w:rPr>
-      </w:pPr>
-      <w:r>
-        <w:rPr>
-          <w:sz w:val="20"/>
-          <w:szCs w:val="20"/>
-        </w:rPr>
-        <w:t>CRUD Apps – HTML/PHP, HTML/PHP (</w:t>
-      </w:r>
-      <w:proofErr w:type="spellStart"/>
-      <w:r>
-        <w:rPr>
-          <w:sz w:val="20"/>
-          <w:szCs w:val="20"/>
-        </w:rPr>
-        <w:t>codeigniter</w:t>
-      </w:r>
-      <w:proofErr w:type="spellEnd"/>
-      <w:r>
-        <w:rPr>
-          <w:sz w:val="20"/>
-          <w:szCs w:val="20"/>
-        </w:rPr>
-        <w:t>)</w:t>
-      </w:r>
-      <w:r>
-        <w:rPr>
-          <w:sz w:val="20"/>
-          <w:szCs w:val="20"/>
-        </w:rPr>
-        <w:t>, Apache</w:t>
-      </w:r>
-      <w:r>
-        <w:rPr>
-          <w:sz w:val="20"/>
-          <w:szCs w:val="20"/>
-        </w:rPr>
-        <w:t>. Front and backend applications that write to databases using SQL</w:t>
-      </w:r>
-      <w:r>
-        <w:rPr>
-          <w:sz w:val="20"/>
-          <w:szCs w:val="20"/>
-        </w:rPr>
-        <w:t>.</w:t>
-      </w:r>
-      <w:r>
-        <w:rPr>
-          <w:sz w:val="20"/>
-          <w:szCs w:val="20"/>
-        </w:rPr>
-        <w:t xml:space="preserve"> </w:t>
-      </w:r>
+      </w:pPr>
     </w:p>
     <w:p>
       <w:pPr>
@@ -746,33 +244,71 @@
           <w:ilvl w:val="0"/>
           <w:numId w:val="17"/>
         </w:numPr>
+      </w:pPr>
+      <w:r>
         <w:rPr>
-          <w:sz w:val="20"/>
-          <w:szCs w:val="20"/>
+          <w:b/>
         </w:rPr>
-      </w:pPr>
+        <w:t xml:space="preserve">Cloud based </w:t>
+      </w:r>
       <w:r>
         <w:rPr>
-          <w:sz w:val="20"/>
-          <w:szCs w:val="20"/>
+          <w:b/>
         </w:rPr>
-        <w:t xml:space="preserve">Tutoring app – using </w:t>
+        <w:t>Notes app</w:t>
+      </w:r>
+      <w:r>
+        <w:t xml:space="preserve"> (</w:t>
+      </w:r>
+      <w:r>
+        <w:t>Not complete</w:t>
+      </w:r>
+      <w:r>
+        <w:t>) –</w:t>
+      </w:r>
+      <w:r>
+        <w:t xml:space="preserve"> T</w:t>
+      </w:r>
+      <w:r>
+        <w:t xml:space="preserve">his </w:t>
+      </w:r>
+      <w:r>
+        <w:t xml:space="preserve">iOS/Swift </w:t>
+      </w:r>
+      <w:r>
+        <w:t xml:space="preserve">application would be a notes app </w:t>
+      </w:r>
+      <w:r>
+        <w:t xml:space="preserve">similar to Google Docs in that users can share and edit the same document in real time. I am </w:t>
+      </w:r>
+      <w:r>
+        <w:t xml:space="preserve">using Firebase </w:t>
       </w:r>
       <w:proofErr w:type="spellStart"/>
       <w:r>
-        <w:rPr>
-          <w:sz w:val="20"/>
-          <w:szCs w:val="20"/>
-        </w:rPr>
-        <w:t>Mendix</w:t>
+        <w:t>Firestore</w:t>
       </w:r>
       <w:proofErr w:type="spellEnd"/>
       <w:r>
-        <w:rPr>
-          <w:sz w:val="20"/>
-          <w:szCs w:val="20"/>
-        </w:rPr>
-        <w:t xml:space="preserve"> low code platform</w:t>
+        <w:t xml:space="preserve"> (cloud service)</w:t>
+      </w:r>
+      <w:r>
+        <w:t xml:space="preserve"> for the backend and</w:t>
+      </w:r>
+      <w:r>
+        <w:t xml:space="preserve"> Firebase Auth</w:t>
+      </w:r>
+      <w:r>
+        <w:t>entication for user sign up and management.</w:t>
+      </w:r>
+    </w:p>
+    <w:p>
+      <w:pPr>
+        <w:pStyle w:val="ListParagraph"/>
+        <w:ind w:left="720" w:firstLine="0"/>
+      </w:pPr>
+      <w:r>
+        <w:t xml:space="preserve"> </w:t>
       </w:r>
     </w:p>
     <w:p>
@@ -782,99 +318,51 @@
           <w:ilvl w:val="0"/>
           <w:numId w:val="17"/>
         </w:numPr>
+      </w:pPr>
+      <w:r>
         <w:rPr>
-          <w:sz w:val="20"/>
-          <w:szCs w:val="20"/>
+          <w:b/>
         </w:rPr>
-      </w:pPr>
+        <w:t>Contact Form</w:t>
+      </w:r>
       <w:r>
         <w:rPr>
-          <w:sz w:val="20"/>
-          <w:szCs w:val="20"/>
+          <w:b/>
         </w:rPr>
-        <w:t xml:space="preserve">Notes app (currently working on) – ideally this application would be a notes app that can be shared with other users using Firebase </w:t>
-      </w:r>
-      <w:proofErr w:type="spellStart"/>
-      <w:r>
-        <w:rPr>
-          <w:sz w:val="20"/>
-          <w:szCs w:val="20"/>
-        </w:rPr>
-        <w:t>Firestore</w:t>
-      </w:r>
-      <w:proofErr w:type="spellEnd"/>
-      <w:r>
-        <w:rPr>
-          <w:sz w:val="20"/>
-          <w:szCs w:val="20"/>
-        </w:rPr>
-        <w:t xml:space="preserve"> (cloud service). Users create an account using Firebase Auth.</w:t>
-      </w:r>
-    </w:p>
-    <w:p>
-      <w:pPr>
-        <w:pStyle w:val="ListParagraph"/>
-        <w:numPr>
-          <w:ilvl w:val="0"/>
-          <w:numId w:val="17"/>
-        </w:numPr>
-        <w:rPr>
-          <w:sz w:val="20"/>
-          <w:szCs w:val="20"/>
-        </w:rPr>
-      </w:pPr>
-      <w:r>
-        <w:rPr>
-          <w:sz w:val="20"/>
-          <w:szCs w:val="20"/>
-        </w:rPr>
-        <w:t xml:space="preserve">Personal website that I created from scratch using HTML, CSS, Bootstrap, ScrollMagic.io, </w:t>
-      </w:r>
-      <w:proofErr w:type="spellStart"/>
-      <w:r>
-        <w:rPr>
-          <w:sz w:val="20"/>
-          <w:szCs w:val="20"/>
-        </w:rPr>
-        <w:t>JQuery</w:t>
-      </w:r>
-      <w:proofErr w:type="spellEnd"/>
-      <w:r>
-        <w:rPr>
-          <w:sz w:val="20"/>
-          <w:szCs w:val="20"/>
-        </w:rPr>
-        <w:t>, and JavaScript</w:t>
-      </w:r>
-      <w:r>
-        <w:rPr>
-          <w:sz w:val="20"/>
-          <w:szCs w:val="20"/>
-        </w:rPr>
-        <w:t>:</w:t>
-      </w:r>
-      <w:r>
-        <w:rPr>
-          <w:sz w:val="20"/>
-          <w:szCs w:val="20"/>
-        </w:rPr>
+        <w:t xml:space="preserve"> Web App – </w:t>
+      </w:r>
+      <w:r>
+        <w:t>I created a one page web applica</w:t>
+      </w:r>
+      <w:bookmarkStart w:id="0" w:name="_GoBack"/>
+      <w:bookmarkEnd w:id="0"/>
+      <w:r>
+        <w:t xml:space="preserve">tion that is responsive for both </w:t>
+      </w:r>
+      <w:r>
+        <w:t>mobile and desktop browsers. It is a simple contact form page that uses Firebase Realtime Database to store all the values entered by users. For the frontend I used HTML, Bootstrap, CSS, and JavaScript.</w:t>
+      </w:r>
+      <w:r>
+        <w:t xml:space="preserve"> I am also using Firebase to host this web application</w:t>
+      </w:r>
+      <w:r>
+        <w:t>.</w:t>
+      </w:r>
+      <w:r>
         <w:t xml:space="preserve"> </w:t>
       </w:r>
-      <w:hyperlink r:id="rId8" w:history="1">
+      <w:r>
+        <w:t xml:space="preserve">You can visit the site here: </w:t>
+      </w:r>
+      <w:hyperlink r:id="rId10" w:history="1">
         <w:r>
           <w:rPr>
             <w:rStyle w:val="Hyperlink"/>
-            <w:sz w:val="20"/>
-            <w:szCs w:val="20"/>
           </w:rPr>
-          <w:t>https://jgarcia32.github.io/</w:t>
+          <w:t>https://contactform-a9fa7.firebaseapp.com/</w:t>
         </w:r>
       </w:hyperlink>
       <w:r>
-        <w:rPr>
-          <w:sz w:val="20"/>
-          <w:szCs w:val="20"/>
-        </w:rPr>
         <w:t xml:space="preserve"> </w:t>
       </w:r>
     </w:p>
@@ -882,6 +370,9 @@
       <w:pPr>
         <w:pStyle w:val="Heading1"/>
       </w:pPr>
+      <w:r>
+        <w:t xml:space="preserve">Work </w:t>
+      </w:r>
       <w:sdt>
         <w:sdtPr>
           <w:id w:val="617349259"/>
@@ -945,9 +436,9 @@
       </w:r>
     </w:p>
     <w:sectPr>
-      <w:headerReference w:type="default" r:id="rId9"/>
-      <w:footerReference w:type="default" r:id="rId10"/>
-      <w:headerReference w:type="first" r:id="rId11"/>
+      <w:headerReference w:type="default" r:id="rId11"/>
+      <w:footerReference w:type="default" r:id="rId12"/>
+      <w:headerReference w:type="first" r:id="rId13"/>
       <w:pgSz w:w="12240" w:h="15840"/>
       <w:pgMar w:top="1152" w:right="1123" w:bottom="1195" w:left="1123" w:header="432" w:footer="720" w:gutter="0"/>
       <w:cols w:space="720"/>
@@ -3726,7 +3217,7 @@
     <w:charset w:val="00"/>
     <w:family w:val="roman"/>
     <w:pitch w:val="variable"/>
-    <w:sig w:usb0="E0002EFF" w:usb1="C000785B" w:usb2="00000009" w:usb3="00000000" w:csb0="000001FF" w:csb1="00000000"/>
+    <w:sig w:usb0="20002A87" w:usb1="80000000" w:usb2="00000008" w:usb3="00000000" w:csb0="000001FF" w:csb1="00000000"/>
   </w:font>
   <w:font w:name="Courier New">
     <w:panose1 w:val="02070309020205020404"/>
@@ -3738,7 +3229,7 @@
   <w:font w:name="Wingdings">
     <w:panose1 w:val="05000000000000000000"/>
     <w:charset w:val="02"/>
-    <w:family w:val="decorative"/>
+    <w:family w:val="auto"/>
     <w:pitch w:val="variable"/>
     <w:sig w:usb0="00000000" w:usb1="10000000" w:usb2="00000000" w:usb3="00000000" w:csb0="80000000" w:csb1="00000000"/>
   </w:font>
@@ -3761,7 +3252,7 @@
     <w:charset w:val="00"/>
     <w:family w:val="swiss"/>
     <w:pitch w:val="variable"/>
-    <w:sig w:usb0="E0002AFF" w:usb1="C000247B" w:usb2="00000009" w:usb3="00000000" w:csb0="000001FF" w:csb1="00000000"/>
+    <w:sig w:usb0="A00002EF" w:usb1="4000207B" w:usb2="00000000" w:usb3="00000000" w:csb0="0000009F" w:csb1="00000000"/>
   </w:font>
   <w:font w:name="Calibri Light">
     <w:panose1 w:val="020F0302020204030204"/>
@@ -3791,15 +3282,19 @@
     <w:rsidRoot w:val="004C17CF"/>
     <w:rsid w:val="0000263F"/>
     <w:rsid w:val="00162EAF"/>
+    <w:rsid w:val="001F61B7"/>
+    <w:rsid w:val="002B21D7"/>
+    <w:rsid w:val="003E7220"/>
     <w:rsid w:val="004277DB"/>
     <w:rsid w:val="004776D0"/>
     <w:rsid w:val="004C17CF"/>
-    <w:rsid w:val="00524AA8"/>
+    <w:rsid w:val="00656C7B"/>
     <w:rsid w:val="00753DA4"/>
     <w:rsid w:val="00986795"/>
     <w:rsid w:val="009D4CD7"/>
     <w:rsid w:val="00AA42C7"/>
     <w:rsid w:val="00B913AB"/>
+    <w:rsid w:val="00C8377B"/>
   </w:rsids>
   <m:mathPr>
     <m:mathFont m:val="Cambria Math"/>

</xml_diff>